<commit_message>
Update Kelompok 4 - Laporan Perawatan Perangkat Lunak.docx
</commit_message>
<xml_diff>
--- a/Kelompok 4 - Laporan Perawatan Perangkat Lunak.docx
+++ b/Kelompok 4 - Laporan Perawatan Perangkat Lunak.docx
@@ -12,8 +12,6 @@
           <w:szCs w:val="28"/>
         </w:rPr>
       </w:pPr>
-      <w:bookmarkStart w:id="0" w:name="_GoBack"/>
-      <w:bookmarkEnd w:id="0"/>
       <w:r>
         <w:rPr>
           <w:rFonts w:ascii="Times New Roman" w:hAnsi="Times New Roman" w:cs="Times New Roman"/>
@@ -851,6 +849,58 @@
     <w:p>
       <w:pPr>
         <w:pStyle w:val="ListParagraph"/>
+        <w:spacing w:after="0" w:line="360" w:lineRule="auto"/>
+        <w:ind w:left="1440"/>
+        <w:rPr>
+          <w:rFonts w:ascii="Times New Roman" w:hAnsi="Times New Roman" w:cs="Times New Roman"/>
+          <w:sz w:val="24"/>
+          <w:szCs w:val="24"/>
+        </w:rPr>
+      </w:pPr>
+      <w:r>
+        <w:rPr>
+          <w:noProof/>
+        </w:rPr>
+        <w:drawing>
+          <wp:inline distT="0" distB="0" distL="0" distR="0" wp14:anchorId="2589C810" wp14:editId="4FDD43C8">
+            <wp:extent cx="4602671" cy="2343150"/>
+            <wp:effectExtent l="0" t="0" r="7620" b="0"/>
+            <wp:docPr id="2" name="Picture 2"/>
+            <wp:cNvGraphicFramePr>
+              <a:graphicFrameLocks xmlns:a="http://schemas.openxmlformats.org/drawingml/2006/main" noChangeAspect="1"/>
+            </wp:cNvGraphicFramePr>
+            <a:graphic xmlns:a="http://schemas.openxmlformats.org/drawingml/2006/main">
+              <a:graphicData uri="http://schemas.openxmlformats.org/drawingml/2006/picture">
+                <pic:pic xmlns:pic="http://schemas.openxmlformats.org/drawingml/2006/picture">
+                  <pic:nvPicPr>
+                    <pic:cNvPr id="1" name=""/>
+                    <pic:cNvPicPr/>
+                  </pic:nvPicPr>
+                  <pic:blipFill>
+                    <a:blip r:embed="rId6"/>
+                    <a:stretch>
+                      <a:fillRect/>
+                    </a:stretch>
+                  </pic:blipFill>
+                  <pic:spPr>
+                    <a:xfrm>
+                      <a:off x="0" y="0"/>
+                      <a:ext cx="4603565" cy="2343605"/>
+                    </a:xfrm>
+                    <a:prstGeom prst="rect">
+                      <a:avLst/>
+                    </a:prstGeom>
+                  </pic:spPr>
+                </pic:pic>
+              </a:graphicData>
+            </a:graphic>
+          </wp:inline>
+        </w:drawing>
+      </w:r>
+    </w:p>
+    <w:p>
+      <w:pPr>
+        <w:pStyle w:val="ListParagraph"/>
         <w:numPr>
           <w:ilvl w:val="1"/>
           <w:numId w:val="1"/>
@@ -874,6 +924,94 @@
     <w:p>
       <w:pPr>
         <w:pStyle w:val="ListParagraph"/>
+        <w:spacing w:after="0" w:line="360" w:lineRule="auto"/>
+        <w:ind w:left="1440"/>
+        <w:rPr>
+          <w:rFonts w:ascii="Times New Roman" w:hAnsi="Times New Roman" w:cs="Times New Roman"/>
+          <w:sz w:val="24"/>
+          <w:szCs w:val="24"/>
+        </w:rPr>
+      </w:pPr>
+      <w:r>
+        <w:rPr>
+          <w:noProof/>
+        </w:rPr>
+        <w:drawing>
+          <wp:inline distT="0" distB="0" distL="0" distR="0" wp14:anchorId="3DCDFFB9" wp14:editId="7385B2CC">
+            <wp:extent cx="4602480" cy="491557"/>
+            <wp:effectExtent l="0" t="0" r="7620" b="3810"/>
+            <wp:docPr id="3" name="Picture 3"/>
+            <wp:cNvGraphicFramePr>
+              <a:graphicFrameLocks xmlns:a="http://schemas.openxmlformats.org/drawingml/2006/main" noChangeAspect="1"/>
+            </wp:cNvGraphicFramePr>
+            <a:graphic xmlns:a="http://schemas.openxmlformats.org/drawingml/2006/main">
+              <a:graphicData uri="http://schemas.openxmlformats.org/drawingml/2006/picture">
+                <pic:pic xmlns:pic="http://schemas.openxmlformats.org/drawingml/2006/picture">
+                  <pic:nvPicPr>
+                    <pic:cNvPr id="1" name=""/>
+                    <pic:cNvPicPr/>
+                  </pic:nvPicPr>
+                  <pic:blipFill>
+                    <a:blip r:embed="rId7"/>
+                    <a:stretch>
+                      <a:fillRect/>
+                    </a:stretch>
+                  </pic:blipFill>
+                  <pic:spPr>
+                    <a:xfrm>
+                      <a:off x="0" y="0"/>
+                      <a:ext cx="4634356" cy="494961"/>
+                    </a:xfrm>
+                    <a:prstGeom prst="rect">
+                      <a:avLst/>
+                    </a:prstGeom>
+                  </pic:spPr>
+                </pic:pic>
+              </a:graphicData>
+            </a:graphic>
+          </wp:inline>
+        </w:drawing>
+      </w:r>
+    </w:p>
+    <w:p>
+      <w:pPr>
+        <w:pStyle w:val="ListParagraph"/>
+        <w:spacing w:after="0" w:line="360" w:lineRule="auto"/>
+        <w:ind w:left="1440"/>
+        <w:rPr>
+          <w:rFonts w:ascii="Times New Roman" w:hAnsi="Times New Roman" w:cs="Times New Roman"/>
+          <w:sz w:val="24"/>
+          <w:szCs w:val="24"/>
+        </w:rPr>
+      </w:pPr>
+    </w:p>
+    <w:p>
+      <w:pPr>
+        <w:pStyle w:val="ListParagraph"/>
+        <w:spacing w:after="0" w:line="360" w:lineRule="auto"/>
+        <w:ind w:left="1440"/>
+        <w:rPr>
+          <w:rFonts w:ascii="Times New Roman" w:hAnsi="Times New Roman" w:cs="Times New Roman"/>
+          <w:sz w:val="24"/>
+          <w:szCs w:val="24"/>
+        </w:rPr>
+      </w:pPr>
+    </w:p>
+    <w:p>
+      <w:pPr>
+        <w:pStyle w:val="ListParagraph"/>
+        <w:spacing w:after="0" w:line="360" w:lineRule="auto"/>
+        <w:ind w:left="1440"/>
+        <w:rPr>
+          <w:rFonts w:ascii="Times New Roman" w:hAnsi="Times New Roman" w:cs="Times New Roman"/>
+          <w:sz w:val="24"/>
+          <w:szCs w:val="24"/>
+        </w:rPr>
+      </w:pPr>
+    </w:p>
+    <w:p>
+      <w:pPr>
+        <w:pStyle w:val="ListParagraph"/>
         <w:numPr>
           <w:ilvl w:val="1"/>
           <w:numId w:val="1"/>
@@ -891,7 +1029,60 @@
           <w:sz w:val="24"/>
           <w:szCs w:val="24"/>
         </w:rPr>
+        <w:lastRenderedPageBreak/>
         <w:t>Container “tips” menutupi video</w:t>
+      </w:r>
+    </w:p>
+    <w:p>
+      <w:pPr>
+        <w:pStyle w:val="ListParagraph"/>
+        <w:spacing w:after="0" w:line="360" w:lineRule="auto"/>
+        <w:ind w:left="1440"/>
+        <w:rPr>
+          <w:rFonts w:ascii="Times New Roman" w:hAnsi="Times New Roman" w:cs="Times New Roman"/>
+          <w:sz w:val="24"/>
+          <w:szCs w:val="24"/>
+        </w:rPr>
+      </w:pPr>
+      <w:r>
+        <w:rPr>
+          <w:noProof/>
+        </w:rPr>
+        <w:drawing>
+          <wp:inline distT="0" distB="0" distL="0" distR="0" wp14:anchorId="42B0DADC" wp14:editId="6187C518">
+            <wp:extent cx="4591050" cy="1239573"/>
+            <wp:effectExtent l="0" t="0" r="0" b="0"/>
+            <wp:docPr id="4" name="Picture 4"/>
+            <wp:cNvGraphicFramePr>
+              <a:graphicFrameLocks xmlns:a="http://schemas.openxmlformats.org/drawingml/2006/main" noChangeAspect="1"/>
+            </wp:cNvGraphicFramePr>
+            <a:graphic xmlns:a="http://schemas.openxmlformats.org/drawingml/2006/main">
+              <a:graphicData uri="http://schemas.openxmlformats.org/drawingml/2006/picture">
+                <pic:pic xmlns:pic="http://schemas.openxmlformats.org/drawingml/2006/picture">
+                  <pic:nvPicPr>
+                    <pic:cNvPr id="1" name=""/>
+                    <pic:cNvPicPr/>
+                  </pic:nvPicPr>
+                  <pic:blipFill>
+                    <a:blip r:embed="rId8"/>
+                    <a:stretch>
+                      <a:fillRect/>
+                    </a:stretch>
+                  </pic:blipFill>
+                  <pic:spPr>
+                    <a:xfrm>
+                      <a:off x="0" y="0"/>
+                      <a:ext cx="4613051" cy="1245513"/>
+                    </a:xfrm>
+                    <a:prstGeom prst="rect">
+                      <a:avLst/>
+                    </a:prstGeom>
+                  </pic:spPr>
+                </pic:pic>
+              </a:graphicData>
+            </a:graphic>
+          </wp:inline>
+        </w:drawing>
       </w:r>
     </w:p>
     <w:p>
@@ -928,6 +1119,58 @@
     <w:p>
       <w:pPr>
         <w:pStyle w:val="ListParagraph"/>
+        <w:spacing w:after="0" w:line="360" w:lineRule="auto"/>
+        <w:ind w:left="1440"/>
+        <w:rPr>
+          <w:rFonts w:ascii="Times New Roman" w:hAnsi="Times New Roman" w:cs="Times New Roman"/>
+          <w:sz w:val="24"/>
+          <w:szCs w:val="24"/>
+        </w:rPr>
+      </w:pPr>
+      <w:r>
+        <w:rPr>
+          <w:noProof/>
+        </w:rPr>
+        <w:drawing>
+          <wp:inline distT="0" distB="0" distL="0" distR="0" wp14:anchorId="17499B05" wp14:editId="3F0A349A">
+            <wp:extent cx="4059366" cy="4740275"/>
+            <wp:effectExtent l="0" t="0" r="0" b="3175"/>
+            <wp:docPr id="8" name="Picture 8"/>
+            <wp:cNvGraphicFramePr>
+              <a:graphicFrameLocks xmlns:a="http://schemas.openxmlformats.org/drawingml/2006/main" noChangeAspect="1"/>
+            </wp:cNvGraphicFramePr>
+            <a:graphic xmlns:a="http://schemas.openxmlformats.org/drawingml/2006/main">
+              <a:graphicData uri="http://schemas.openxmlformats.org/drawingml/2006/picture">
+                <pic:pic xmlns:pic="http://schemas.openxmlformats.org/drawingml/2006/picture">
+                  <pic:nvPicPr>
+                    <pic:cNvPr id="1" name=""/>
+                    <pic:cNvPicPr/>
+                  </pic:nvPicPr>
+                  <pic:blipFill>
+                    <a:blip r:embed="rId9"/>
+                    <a:stretch>
+                      <a:fillRect/>
+                    </a:stretch>
+                  </pic:blipFill>
+                  <pic:spPr>
+                    <a:xfrm>
+                      <a:off x="0" y="0"/>
+                      <a:ext cx="4068052" cy="4750418"/>
+                    </a:xfrm>
+                    <a:prstGeom prst="rect">
+                      <a:avLst/>
+                    </a:prstGeom>
+                  </pic:spPr>
+                </pic:pic>
+              </a:graphicData>
+            </a:graphic>
+          </wp:inline>
+        </w:drawing>
+      </w:r>
+    </w:p>
+    <w:p>
+      <w:pPr>
+        <w:pStyle w:val="ListParagraph"/>
         <w:numPr>
           <w:ilvl w:val="1"/>
           <w:numId w:val="1"/>
@@ -951,6 +1194,126 @@
     <w:p>
       <w:pPr>
         <w:pStyle w:val="ListParagraph"/>
+        <w:spacing w:after="0" w:line="360" w:lineRule="auto"/>
+        <w:ind w:left="1440"/>
+        <w:rPr>
+          <w:rFonts w:ascii="Times New Roman" w:hAnsi="Times New Roman" w:cs="Times New Roman"/>
+          <w:sz w:val="24"/>
+          <w:szCs w:val="24"/>
+        </w:rPr>
+      </w:pPr>
+      <w:r>
+        <w:rPr>
+          <w:noProof/>
+        </w:rPr>
+        <w:drawing>
+          <wp:inline distT="0" distB="0" distL="0" distR="0" wp14:anchorId="0F3838D1" wp14:editId="138D858D">
+            <wp:extent cx="3661628" cy="2005659"/>
+            <wp:effectExtent l="0" t="0" r="0" b="0"/>
+            <wp:docPr id="13" name="Picture 13"/>
+            <wp:cNvGraphicFramePr>
+              <a:graphicFrameLocks xmlns:a="http://schemas.openxmlformats.org/drawingml/2006/main" noChangeAspect="1"/>
+            </wp:cNvGraphicFramePr>
+            <a:graphic xmlns:a="http://schemas.openxmlformats.org/drawingml/2006/main">
+              <a:graphicData uri="http://schemas.openxmlformats.org/drawingml/2006/picture">
+                <pic:pic xmlns:pic="http://schemas.openxmlformats.org/drawingml/2006/picture">
+                  <pic:nvPicPr>
+                    <pic:cNvPr id="0" name="Picture 1"/>
+                    <pic:cNvPicPr>
+                      <a:picLocks noChangeAspect="1" noChangeArrowheads="1"/>
+                    </pic:cNvPicPr>
+                  </pic:nvPicPr>
+                  <pic:blipFill>
+                    <a:blip r:embed="rId10" cstate="print">
+                      <a:extLst>
+                        <a:ext uri="{28A0092B-C50C-407E-A947-70E740481C1C}">
+                          <a14:useLocalDpi xmlns:a14="http://schemas.microsoft.com/office/drawing/2010/main" val="0"/>
+                        </a:ext>
+                      </a:extLst>
+                    </a:blip>
+                    <a:srcRect/>
+                    <a:stretch>
+                      <a:fillRect/>
+                    </a:stretch>
+                  </pic:blipFill>
+                  <pic:spPr bwMode="auto">
+                    <a:xfrm>
+                      <a:off x="0" y="0"/>
+                      <a:ext cx="3745486" cy="2051593"/>
+                    </a:xfrm>
+                    <a:prstGeom prst="rect">
+                      <a:avLst/>
+                    </a:prstGeom>
+                    <a:noFill/>
+                    <a:ln>
+                      <a:noFill/>
+                    </a:ln>
+                  </pic:spPr>
+                </pic:pic>
+              </a:graphicData>
+            </a:graphic>
+          </wp:inline>
+        </w:drawing>
+      </w:r>
+    </w:p>
+    <w:p>
+      <w:pPr>
+        <w:pStyle w:val="ListParagraph"/>
+        <w:spacing w:after="0" w:line="360" w:lineRule="auto"/>
+        <w:ind w:left="1440"/>
+        <w:rPr>
+          <w:rFonts w:ascii="Times New Roman" w:hAnsi="Times New Roman" w:cs="Times New Roman"/>
+          <w:sz w:val="24"/>
+          <w:szCs w:val="24"/>
+        </w:rPr>
+      </w:pPr>
+      <w:bookmarkStart w:id="0" w:name="_GoBack"/>
+      <w:r>
+        <w:rPr>
+          <w:noProof/>
+        </w:rPr>
+        <w:lastRenderedPageBreak/>
+        <w:drawing>
+          <wp:inline distT="0" distB="0" distL="0" distR="0" wp14:anchorId="5D75F265" wp14:editId="55682C5D">
+            <wp:extent cx="4632423" cy="1084457"/>
+            <wp:effectExtent l="0" t="0" r="0" b="1905"/>
+            <wp:docPr id="10" name="Picture 10"/>
+            <wp:cNvGraphicFramePr>
+              <a:graphicFrameLocks xmlns:a="http://schemas.openxmlformats.org/drawingml/2006/main" noChangeAspect="1"/>
+            </wp:cNvGraphicFramePr>
+            <a:graphic xmlns:a="http://schemas.openxmlformats.org/drawingml/2006/main">
+              <a:graphicData uri="http://schemas.openxmlformats.org/drawingml/2006/picture">
+                <pic:pic xmlns:pic="http://schemas.openxmlformats.org/drawingml/2006/picture">
+                  <pic:nvPicPr>
+                    <pic:cNvPr id="1" name=""/>
+                    <pic:cNvPicPr/>
+                  </pic:nvPicPr>
+                  <pic:blipFill>
+                    <a:blip r:embed="rId11"/>
+                    <a:stretch>
+                      <a:fillRect/>
+                    </a:stretch>
+                  </pic:blipFill>
+                  <pic:spPr>
+                    <a:xfrm>
+                      <a:off x="0" y="0"/>
+                      <a:ext cx="4658078" cy="1090463"/>
+                    </a:xfrm>
+                    <a:prstGeom prst="rect">
+                      <a:avLst/>
+                    </a:prstGeom>
+                  </pic:spPr>
+                </pic:pic>
+              </a:graphicData>
+            </a:graphic>
+          </wp:inline>
+        </w:drawing>
+      </w:r>
+      <w:bookmarkEnd w:id="0"/>
+    </w:p>
+    <w:p>
+      <w:pPr>
+        <w:pStyle w:val="ListParagraph"/>
         <w:numPr>
           <w:ilvl w:val="1"/>
           <w:numId w:val="1"/>
@@ -974,6 +1337,55 @@
     <w:p>
       <w:pPr>
         <w:pStyle w:val="ListParagraph"/>
+        <w:spacing w:after="0" w:line="360" w:lineRule="auto"/>
+        <w:ind w:left="1440"/>
+        <w:rPr>
+          <w:rFonts w:ascii="Times New Roman" w:hAnsi="Times New Roman" w:cs="Times New Roman"/>
+          <w:sz w:val="24"/>
+          <w:szCs w:val="24"/>
+        </w:rPr>
+      </w:pPr>
+      <w:r>
+        <w:drawing>
+          <wp:inline distT="0" distB="0" distL="0" distR="0" wp14:anchorId="1E9363F6" wp14:editId="1022B327">
+            <wp:extent cx="4208853" cy="1852623"/>
+            <wp:effectExtent l="0" t="0" r="1270" b="0"/>
+            <wp:docPr id="15" name="Picture 15"/>
+            <wp:cNvGraphicFramePr>
+              <a:graphicFrameLocks xmlns:a="http://schemas.openxmlformats.org/drawingml/2006/main" noChangeAspect="1"/>
+            </wp:cNvGraphicFramePr>
+            <a:graphic xmlns:a="http://schemas.openxmlformats.org/drawingml/2006/main">
+              <a:graphicData uri="http://schemas.openxmlformats.org/drawingml/2006/picture">
+                <pic:pic xmlns:pic="http://schemas.openxmlformats.org/drawingml/2006/picture">
+                  <pic:nvPicPr>
+                    <pic:cNvPr id="1" name=""/>
+                    <pic:cNvPicPr/>
+                  </pic:nvPicPr>
+                  <pic:blipFill>
+                    <a:blip r:embed="rId12"/>
+                    <a:stretch>
+                      <a:fillRect/>
+                    </a:stretch>
+                  </pic:blipFill>
+                  <pic:spPr>
+                    <a:xfrm>
+                      <a:off x="0" y="0"/>
+                      <a:ext cx="4216136" cy="1855829"/>
+                    </a:xfrm>
+                    <a:prstGeom prst="rect">
+                      <a:avLst/>
+                    </a:prstGeom>
+                  </pic:spPr>
+                </pic:pic>
+              </a:graphicData>
+            </a:graphic>
+          </wp:inline>
+        </w:drawing>
+      </w:r>
+    </w:p>
+    <w:p>
+      <w:pPr>
+        <w:pStyle w:val="ListParagraph"/>
         <w:numPr>
           <w:ilvl w:val="1"/>
           <w:numId w:val="1"/>
@@ -992,6 +1404,58 @@
           <w:szCs w:val="24"/>
         </w:rPr>
         <w:t>Halaman login admin kurang menarik</w:t>
+      </w:r>
+    </w:p>
+    <w:p>
+      <w:pPr>
+        <w:pStyle w:val="ListParagraph"/>
+        <w:spacing w:after="0" w:line="360" w:lineRule="auto"/>
+        <w:ind w:left="1440" w:firstLine="828"/>
+        <w:rPr>
+          <w:rFonts w:ascii="Times New Roman" w:hAnsi="Times New Roman" w:cs="Times New Roman"/>
+          <w:sz w:val="24"/>
+          <w:szCs w:val="24"/>
+        </w:rPr>
+      </w:pPr>
+      <w:r>
+        <w:rPr>
+          <w:noProof/>
+        </w:rPr>
+        <w:drawing>
+          <wp:inline distT="0" distB="0" distL="0" distR="0" wp14:anchorId="7B144EC6" wp14:editId="0BE29688">
+            <wp:extent cx="2780634" cy="2737571"/>
+            <wp:effectExtent l="0" t="0" r="1270" b="5715"/>
+            <wp:docPr id="14" name="Picture 14"/>
+            <wp:cNvGraphicFramePr>
+              <a:graphicFrameLocks xmlns:a="http://schemas.openxmlformats.org/drawingml/2006/main" noChangeAspect="1"/>
+            </wp:cNvGraphicFramePr>
+            <a:graphic xmlns:a="http://schemas.openxmlformats.org/drawingml/2006/main">
+              <a:graphicData uri="http://schemas.openxmlformats.org/drawingml/2006/picture">
+                <pic:pic xmlns:pic="http://schemas.openxmlformats.org/drawingml/2006/picture">
+                  <pic:nvPicPr>
+                    <pic:cNvPr id="1" name=""/>
+                    <pic:cNvPicPr/>
+                  </pic:nvPicPr>
+                  <pic:blipFill>
+                    <a:blip r:embed="rId13"/>
+                    <a:stretch>
+                      <a:fillRect/>
+                    </a:stretch>
+                  </pic:blipFill>
+                  <pic:spPr>
+                    <a:xfrm>
+                      <a:off x="0" y="0"/>
+                      <a:ext cx="2831091" cy="2787247"/>
+                    </a:xfrm>
+                    <a:prstGeom prst="rect">
+                      <a:avLst/>
+                    </a:prstGeom>
+                  </pic:spPr>
+                </pic:pic>
+              </a:graphicData>
+            </a:graphic>
+          </wp:inline>
+        </w:drawing>
       </w:r>
     </w:p>
     <w:p>
@@ -1698,7 +2162,7 @@
     <w:lsdException w:name="Table Web 2" w:semiHidden="1" w:unhideWhenUsed="1"/>
     <w:lsdException w:name="Table Web 3" w:semiHidden="1" w:unhideWhenUsed="1"/>
     <w:lsdException w:name="Balloon Text" w:semiHidden="1" w:unhideWhenUsed="1"/>
-    <w:lsdException w:name="Table Grid" w:semiHidden="1" w:uiPriority="39" w:unhideWhenUsed="1"/>
+    <w:lsdException w:name="Table Grid" w:uiPriority="39"/>
     <w:lsdException w:name="Table Theme" w:semiHidden="1" w:unhideWhenUsed="1"/>
     <w:lsdException w:name="Placeholder Text" w:semiHidden="1"/>
     <w:lsdException w:name="No Spacing" w:uiPriority="1" w:qFormat="1"/>

</xml_diff>